<commit_message>
About and Contact documents done
</commit_message>
<xml_diff>
--- a/dev/SEP/documentation/originalDocuments/aboutUs.docx
+++ b/dev/SEP/documentation/originalDocuments/aboutUs.docx
@@ -65,6 +65,7 @@
         <w:dataBinding w:prefixMappings="xmlns:ns0='http://purl.org/dc/elements/1.1/' xmlns:ns1='http://schemas.openxmlformats.org/package/2006/metadata/core-properties' " w:xpath="/ns1:coreProperties[1]/ns0:title[1]" w:storeItemID="{6C3C8BC8-F283-45AE-878A-BAB7291924A1}"/>
         <w:text/>
       </w:sdtPr>
+      <w:sdtEndPr/>
       <w:sdtContent>
         <w:p>
           <w:pPr>
@@ -92,7 +93,7 @@
               <w:sz w:val="52"/>
               <w:szCs w:val="52"/>
             </w:rPr>
-            <w:t>ABOUT US</w:t>
+            <w:t>ABOUT</w:t>
           </w:r>
         </w:p>
       </w:sdtContent>
@@ -136,6 +137,7 @@
     </w:p>
     <w:p>
       <w:pPr>
+        <w:pStyle w:val="NoSpacing"/>
         <w:rPr>
           <w:rStyle w:val="BookTitle"/>
           <w:rFonts w:ascii="Times New Roman" w:hAnsi="Times New Roman" w:cs="Times New Roman"/>
@@ -154,23 +156,202 @@
           <w:sz w:val="24"/>
           <w:szCs w:val="24"/>
         </w:rPr>
-        <w:t>University Survey System</w:t>
-      </w:r>
-      <w:r>
-        <w:rPr>
-          <w:rStyle w:val="BookTitle"/>
-          <w:rFonts w:ascii="Times New Roman" w:hAnsi="Times New Roman" w:cs="Times New Roman"/>
-          <w:b w:val="0"/>
-          <w:i w:val="0"/>
-          <w:sz w:val="24"/>
-          <w:szCs w:val="24"/>
-        </w:rPr>
-        <w:t>, version 1.0</w:t>
+        <w:t>T</w:t>
+      </w:r>
+      <w:r>
+        <w:rPr>
+          <w:rStyle w:val="BookTitle"/>
+          <w:rFonts w:ascii="Times New Roman" w:hAnsi="Times New Roman" w:cs="Times New Roman"/>
+          <w:b w:val="0"/>
+          <w:i w:val="0"/>
+          <w:sz w:val="24"/>
+          <w:szCs w:val="24"/>
+        </w:rPr>
+        <w:t xml:space="preserve">he University Survey System was initially developed </w:t>
+      </w:r>
+      <w:r>
+        <w:rPr>
+          <w:rStyle w:val="BookTitle"/>
+          <w:rFonts w:ascii="Times New Roman" w:hAnsi="Times New Roman" w:cs="Times New Roman"/>
+          <w:b w:val="0"/>
+          <w:i w:val="0"/>
+          <w:sz w:val="24"/>
+          <w:szCs w:val="24"/>
+        </w:rPr>
+        <w:t>for</w:t>
+      </w:r>
+      <w:r>
+        <w:rPr>
+          <w:rStyle w:val="BookTitle"/>
+          <w:rFonts w:ascii="Times New Roman" w:hAnsi="Times New Roman" w:cs="Times New Roman"/>
+          <w:b w:val="0"/>
+          <w:i w:val="0"/>
+          <w:sz w:val="24"/>
+          <w:szCs w:val="24"/>
+        </w:rPr>
+        <w:t xml:space="preserve"> </w:t>
+      </w:r>
+      <w:r>
+        <w:rPr>
+          <w:rStyle w:val="BookTitle"/>
+          <w:rFonts w:ascii="Times New Roman" w:hAnsi="Times New Roman" w:cs="Times New Roman"/>
+          <w:b w:val="0"/>
+          <w:i w:val="0"/>
+          <w:sz w:val="24"/>
+          <w:szCs w:val="24"/>
+        </w:rPr>
+        <w:t xml:space="preserve">Eastern Washington University </w:t>
+      </w:r>
+      <w:r>
+        <w:rPr>
+          <w:rStyle w:val="BookTitle"/>
+          <w:rFonts w:ascii="Times New Roman" w:hAnsi="Times New Roman" w:cs="Times New Roman"/>
+          <w:b w:val="0"/>
+          <w:i w:val="0"/>
+          <w:sz w:val="24"/>
+          <w:szCs w:val="24"/>
+        </w:rPr>
+        <w:t xml:space="preserve">Computer Science </w:t>
+      </w:r>
+      <w:r>
+        <w:rPr>
+          <w:rStyle w:val="BookTitle"/>
+          <w:rFonts w:ascii="Times New Roman" w:hAnsi="Times New Roman" w:cs="Times New Roman"/>
+          <w:b w:val="0"/>
+          <w:i w:val="0"/>
+          <w:sz w:val="24"/>
+          <w:szCs w:val="24"/>
+        </w:rPr>
+        <w:t>D</w:t>
+      </w:r>
+      <w:r>
+        <w:rPr>
+          <w:rStyle w:val="BookTitle"/>
+          <w:rFonts w:ascii="Times New Roman" w:hAnsi="Times New Roman" w:cs="Times New Roman"/>
+          <w:b w:val="0"/>
+          <w:i w:val="0"/>
+          <w:sz w:val="24"/>
+          <w:szCs w:val="24"/>
+        </w:rPr>
+        <w:t xml:space="preserve">epartment </w:t>
+      </w:r>
+      <w:r>
+        <w:rPr>
+          <w:rStyle w:val="BookTitle"/>
+          <w:rFonts w:ascii="Times New Roman" w:hAnsi="Times New Roman" w:cs="Times New Roman"/>
+          <w:b w:val="0"/>
+          <w:i w:val="0"/>
+          <w:sz w:val="24"/>
+          <w:szCs w:val="24"/>
+        </w:rPr>
+        <w:t xml:space="preserve">Senior Project </w:t>
+      </w:r>
+      <w:r>
+        <w:rPr>
+          <w:rStyle w:val="BookTitle"/>
+          <w:rFonts w:ascii="Times New Roman" w:hAnsi="Times New Roman" w:cs="Times New Roman"/>
+          <w:b w:val="0"/>
+          <w:i w:val="0"/>
+          <w:sz w:val="24"/>
+          <w:szCs w:val="24"/>
+        </w:rPr>
+        <w:t>and</w:t>
+      </w:r>
+      <w:r>
+        <w:rPr>
+          <w:rStyle w:val="BookTitle"/>
+          <w:rFonts w:ascii="Times New Roman" w:hAnsi="Times New Roman" w:cs="Times New Roman"/>
+          <w:b w:val="0"/>
+          <w:i w:val="0"/>
+          <w:sz w:val="24"/>
+          <w:szCs w:val="24"/>
+        </w:rPr>
+        <w:t xml:space="preserve"> Senior Capstone classes </w:t>
+      </w:r>
+      <w:r>
+        <w:rPr>
+          <w:rStyle w:val="BookTitle"/>
+          <w:rFonts w:ascii="Times New Roman" w:hAnsi="Times New Roman" w:cs="Times New Roman"/>
+          <w:b w:val="0"/>
+          <w:i w:val="0"/>
+          <w:sz w:val="24"/>
+          <w:szCs w:val="24"/>
+        </w:rPr>
+        <w:t>by</w:t>
+      </w:r>
+      <w:r>
+        <w:rPr>
+          <w:rStyle w:val="BookTitle"/>
+          <w:rFonts w:ascii="Times New Roman" w:hAnsi="Times New Roman" w:cs="Times New Roman"/>
+          <w:b w:val="0"/>
+          <w:i w:val="0"/>
+          <w:sz w:val="24"/>
+          <w:szCs w:val="24"/>
+        </w:rPr>
+        <w:t xml:space="preserve"> Nicholas Estrada, Matt McGee, Andy Sorenson, and Maxwell Winston in the spring of 2018.</w:t>
+      </w:r>
+      <w:r>
+        <w:rPr>
+          <w:rStyle w:val="BookTitle"/>
+          <w:rFonts w:ascii="Times New Roman" w:hAnsi="Times New Roman" w:cs="Times New Roman"/>
+          <w:b w:val="0"/>
+          <w:i w:val="0"/>
+          <w:sz w:val="24"/>
+          <w:szCs w:val="24"/>
+        </w:rPr>
+        <w:t xml:space="preserve"> It was designed primarily for use by the Career Services Department at EWU </w:t>
+      </w:r>
+      <w:proofErr w:type="gramStart"/>
+      <w:r>
+        <w:rPr>
+          <w:rStyle w:val="BookTitle"/>
+          <w:rFonts w:ascii="Times New Roman" w:hAnsi="Times New Roman" w:cs="Times New Roman"/>
+          <w:b w:val="0"/>
+          <w:i w:val="0"/>
+          <w:sz w:val="24"/>
+          <w:szCs w:val="24"/>
+        </w:rPr>
+        <w:t>in order to</w:t>
+      </w:r>
+      <w:proofErr w:type="gramEnd"/>
+      <w:r>
+        <w:rPr>
+          <w:rStyle w:val="BookTitle"/>
+          <w:rFonts w:ascii="Times New Roman" w:hAnsi="Times New Roman" w:cs="Times New Roman"/>
+          <w:b w:val="0"/>
+          <w:i w:val="0"/>
+          <w:sz w:val="24"/>
+          <w:szCs w:val="24"/>
+        </w:rPr>
+        <w:t xml:space="preserve"> determine the level of awareness of Career Services offerings among university faculty, and to provide resources to </w:t>
+      </w:r>
+      <w:r>
+        <w:rPr>
+          <w:rStyle w:val="BookTitle"/>
+          <w:rFonts w:ascii="Times New Roman" w:hAnsi="Times New Roman" w:cs="Times New Roman"/>
+          <w:b w:val="0"/>
+          <w:i w:val="0"/>
+          <w:sz w:val="24"/>
+          <w:szCs w:val="24"/>
+        </w:rPr>
+        <w:t>increase knowledge about those offerings.</w:t>
       </w:r>
     </w:p>
     <w:p>
       <w:pPr>
         <w:rPr>
+          <w:rStyle w:val="BookTitle"/>
+          <w:rFonts w:ascii="Times New Roman" w:hAnsi="Times New Roman" w:cs="Times New Roman"/>
+          <w:b w:val="0"/>
+          <w:i w:val="0"/>
+          <w:sz w:val="24"/>
+          <w:szCs w:val="24"/>
+        </w:rPr>
+      </w:pPr>
+    </w:p>
+    <w:p>
+      <w:pPr>
+        <w:rPr>
           <w:rFonts w:ascii="Times New Roman" w:hAnsi="Times New Roman" w:cs="Times New Roman"/>
           <w:bCs/>
           <w:iCs/>
@@ -181,6 +362,41 @@
       </w:pPr>
       <w:r>
         <w:rPr>
+          <w:rStyle w:val="BookTitle"/>
+          <w:rFonts w:ascii="Times New Roman" w:hAnsi="Times New Roman" w:cs="Times New Roman"/>
+          <w:b w:val="0"/>
+          <w:i w:val="0"/>
+          <w:sz w:val="24"/>
+          <w:szCs w:val="24"/>
+        </w:rPr>
+        <w:t>V</w:t>
+      </w:r>
+      <w:bookmarkStart w:id="0" w:name="_GoBack"/>
+      <w:bookmarkEnd w:id="0"/>
+      <w:r>
+        <w:rPr>
+          <w:rStyle w:val="BookTitle"/>
+          <w:rFonts w:ascii="Times New Roman" w:hAnsi="Times New Roman" w:cs="Times New Roman"/>
+          <w:b w:val="0"/>
+          <w:i w:val="0"/>
+          <w:sz w:val="24"/>
+          <w:szCs w:val="24"/>
+        </w:rPr>
+        <w:t>ersion 1.0</w:t>
+      </w:r>
+      <w:r>
+        <w:rPr>
+          <w:rStyle w:val="BookTitle"/>
+          <w:rFonts w:ascii="Times New Roman" w:hAnsi="Times New Roman" w:cs="Times New Roman"/>
+          <w:b w:val="0"/>
+          <w:i w:val="0"/>
+          <w:sz w:val="24"/>
+          <w:szCs w:val="24"/>
+        </w:rPr>
+        <w:t xml:space="preserve">, </w:t>
+      </w:r>
+      <w:r>
+        <w:rPr>
           <w:rFonts w:ascii="Times New Roman" w:hAnsi="Times New Roman" w:cs="Times New Roman"/>
           <w:bCs/>
           <w:iCs/>
@@ -202,19 +418,6 @@
           <w:szCs w:val="24"/>
         </w:rPr>
       </w:pPr>
-      <w:r>
-        <w:rPr>
-          <w:rFonts w:ascii="Times New Roman" w:hAnsi="Times New Roman" w:cs="Times New Roman"/>
-          <w:bCs/>
-          <w:iCs/>
-          <w:spacing w:val="5"/>
-          <w:sz w:val="24"/>
-          <w:szCs w:val="24"/>
-        </w:rPr>
-        <w:t>Et cetera</w:t>
-      </w:r>
-      <w:bookmarkStart w:id="0" w:name="_GoBack"/>
-      <w:bookmarkEnd w:id="0"/>
     </w:p>
     <w:sectPr>
       <w:pgSz w:w="12240" w:h="15840"/>

</xml_diff>